<commit_message>
Added the assets for level 4, and created the level 4
</commit_message>
<xml_diff>
--- a/Adventurer_Gameplan.docx
+++ b/Adventurer_Gameplan.docx
@@ -4332,23 +4332,7 @@
           <w:sz w:val="24"/>
           <w:szCs w:val="24"/>
         </w:rPr>
-        <w:t>Portal appears → use Key to progress to next leve</w:t>
-      </w:r>
-      <w:r>
-        <w:rPr>
-          <w:rFonts w:ascii="Times New Roman" w:eastAsia="Times New Roman" w:hAnsi="Times New Roman" w:cs="Times New Roman"/>
-          <w:sz w:val="24"/>
-          <w:szCs w:val="24"/>
-        </w:rPr>
-        <w:t>l</w:t>
-      </w:r>
-      <w:r>
-        <w:rPr>
-          <w:rFonts w:ascii="Times New Roman" w:eastAsia="Times New Roman" w:hAnsi="Times New Roman" w:cs="Times New Roman"/>
-          <w:sz w:val="24"/>
-          <w:szCs w:val="24"/>
-        </w:rPr>
-        <w:t>.</w:t>
+        <w:t>Portal appears → use Key to progress to next level.</w:t>
       </w:r>
     </w:p>
     <w:p>
@@ -4377,7 +4361,7 @@
           <w:szCs w:val="24"/>
         </w:rPr>
         <w:pict w14:anchorId="4D76E620">
-          <v:rect id="_x0000_i1190" style="width:0;height:1.5pt" o:hralign="center" o:hrstd="t" o:hr="t" fillcolor="#a0a0a0" stroked="f"/>
+          <v:rect id="_x0000_i1025" style="width:0;height:1.5pt" o:hralign="center" o:hrstd="t" o:hr="t" fillcolor="#a0a0a0" stroked="f"/>
         </w:pict>
       </w:r>
     </w:p>
@@ -4559,7 +4543,7 @@
           <w:szCs w:val="24"/>
         </w:rPr>
         <w:pict w14:anchorId="65674632">
-          <v:rect id="_x0000_i1191" style="width:0;height:1.5pt" o:hralign="center" o:hrstd="t" o:hr="t" fillcolor="#a0a0a0" stroked="f"/>
+          <v:rect id="_x0000_i1026" style="width:0;height:1.5pt" o:hralign="center" o:hrstd="t" o:hr="t" fillcolor="#a0a0a0" stroked="f"/>
         </w:pict>
       </w:r>
     </w:p>
@@ -4722,7 +4706,7 @@
           <w:szCs w:val="24"/>
         </w:rPr>
         <w:pict w14:anchorId="45FCCD92">
-          <v:rect id="_x0000_i1192" style="width:0;height:1.5pt" o:hralign="center" o:hrstd="t" o:hr="t" fillcolor="#a0a0a0" stroked="f"/>
+          <v:rect id="_x0000_i1027" style="width:0;height:1.5pt" o:hralign="center" o:hrstd="t" o:hr="t" fillcolor="#a0a0a0" stroked="f"/>
         </w:pict>
       </w:r>
     </w:p>
@@ -4757,7 +4741,25 @@
           <w:sz w:val="36"/>
           <w:szCs w:val="36"/>
         </w:rPr>
-        <w:t xml:space="preserve"> Dungeon Level</w:t>
+        <w:t xml:space="preserve"> </w:t>
+      </w:r>
+      <w:commentRangeStart w:id="2"/>
+      <w:r>
+        <w:rPr>
+          <w:rFonts w:ascii="Times New Roman" w:eastAsia="Times New Roman" w:hAnsi="Times New Roman" w:cs="Times New Roman"/>
+          <w:b/>
+          <w:bCs/>
+          <w:sz w:val="36"/>
+          <w:szCs w:val="36"/>
+        </w:rPr>
+        <w:t>Dungeon Level</w:t>
+      </w:r>
+      <w:commentRangeEnd w:id="2"/>
+      <w:r>
+        <w:rPr>
+          <w:rStyle w:val="Marquedecommentaire"/>
+        </w:rPr>
+        <w:commentReference w:id="2"/>
       </w:r>
     </w:p>
     <w:p>
@@ -4829,6 +4831,54 @@
     </w:p>
     <w:p>
       <w:pPr>
+        <w:spacing w:before="100" w:beforeAutospacing="1" w:after="100" w:afterAutospacing="1" w:line="240" w:lineRule="auto"/>
+        <w:ind w:firstLine="360"/>
+        <w:outlineLvl w:val="2"/>
+        <w:rPr>
+          <w:rFonts w:ascii="Times New Roman" w:eastAsia="Times New Roman" w:hAnsi="Times New Roman" w:cs="Times New Roman"/>
+          <w:sz w:val="27"/>
+          <w:szCs w:val="27"/>
+        </w:rPr>
+      </w:pPr>
+      <w:r>
+        <w:rPr>
+          <w:rFonts w:ascii="Times New Roman" w:eastAsia="Times New Roman" w:hAnsi="Times New Roman" w:cs="Times New Roman"/>
+          <w:b/>
+          <w:bCs/>
+          <w:sz w:val="27"/>
+          <w:szCs w:val="27"/>
+        </w:rPr>
+        <w:t>•</w:t>
+      </w:r>
+      <w:r>
+        <w:rPr>
+          <w:rFonts w:ascii="Times New Roman" w:eastAsia="Times New Roman" w:hAnsi="Times New Roman" w:cs="Times New Roman"/>
+          <w:sz w:val="27"/>
+          <w:szCs w:val="27"/>
+        </w:rPr>
+        <w:t xml:space="preserve">Section of the have </w:t>
+      </w:r>
+      <w:proofErr w:type="gramStart"/>
+      <w:r>
+        <w:rPr>
+          <w:rFonts w:ascii="Times New Roman" w:eastAsia="Times New Roman" w:hAnsi="Times New Roman" w:cs="Times New Roman"/>
+          <w:sz w:val="27"/>
+          <w:szCs w:val="27"/>
+        </w:rPr>
+        <w:t>trap(</w:t>
+      </w:r>
+      <w:proofErr w:type="gramEnd"/>
+      <w:r>
+        <w:rPr>
+          <w:rFonts w:ascii="Times New Roman" w:eastAsia="Times New Roman" w:hAnsi="Times New Roman" w:cs="Times New Roman"/>
+          <w:sz w:val="27"/>
+          <w:szCs w:val="27"/>
+        </w:rPr>
+        <w:t>hole, poisonous section)</w:t>
+      </w:r>
+    </w:p>
+    <w:p>
+      <w:pPr>
         <w:numPr>
           <w:ilvl w:val="0"/>
           <w:numId w:val="10"/>
@@ -4931,7 +4981,7 @@
           <w:szCs w:val="24"/>
         </w:rPr>
         <w:pict w14:anchorId="0E6738FA">
-          <v:rect id="_x0000_i1193" style="width:0;height:1.5pt" o:hralign="center" o:hrstd="t" o:hr="t" fillcolor="#a0a0a0" stroked="f"/>
+          <v:rect id="_x0000_i1028" style="width:0;height:1.5pt" o:hralign="center" o:hrstd="t" o:hr="t" fillcolor="#a0a0a0" stroked="f"/>
         </w:pict>
       </w:r>
     </w:p>
@@ -5006,7 +5056,7 @@
           <w:szCs w:val="24"/>
         </w:rPr>
         <w:pict w14:anchorId="2901879E">
-          <v:rect id="_x0000_i1194" style="width:0;height:1.5pt" o:hralign="center" o:hrstd="t" o:hr="t" fillcolor="#a0a0a0" stroked="f"/>
+          <v:rect id="_x0000_i1029" style="width:0;height:1.5pt" o:hralign="center" o:hrstd="t" o:hr="t" fillcolor="#a0a0a0" stroked="f"/>
         </w:pict>
       </w:r>
     </w:p>
@@ -6354,6 +6404,7 @@
                 <w:sz w:val="24"/>
                 <w:szCs w:val="24"/>
               </w:rPr>
+              <w:lastRenderedPageBreak/>
               <w:t>Enemies</w:t>
             </w:r>
             <w:proofErr w:type="gramEnd"/>
@@ -6572,7 +6623,6 @@
                 <w:sz w:val="24"/>
                 <w:szCs w:val="24"/>
               </w:rPr>
-              <w:lastRenderedPageBreak/>
               <w:t>Boss system</w:t>
             </w:r>
           </w:p>
@@ -7417,7 +7467,7 @@
           <w:szCs w:val="28"/>
         </w:rPr>
       </w:pPr>
-      <w:bookmarkStart w:id="2" w:name="_page_7_0"/>
+      <w:bookmarkStart w:id="3" w:name="_page_7_0"/>
     </w:p>
     <w:p>
       <w:pPr>
@@ -9634,7 +9684,7 @@
         </w:rPr>
       </w:pPr>
     </w:p>
-    <w:bookmarkEnd w:id="2"/>
+    <w:bookmarkEnd w:id="3"/>
     <w:p>
       <w:pPr>
         <w:widowControl w:val="0"/>
@@ -9653,6 +9703,45 @@
     </w:sectPr>
   </w:body>
 </w:document>
+</file>
+
+<file path=word/comments.xml><?xml version="1.0" encoding="utf-8"?>
+<w:comments xmlns:wpc="http://schemas.microsoft.com/office/word/2010/wordprocessingCanvas" xmlns:cx="http://schemas.microsoft.com/office/drawing/2014/chartex" xmlns:cx1="http://schemas.microsoft.com/office/drawing/2015/9/8/chartex" xmlns:cx2="http://schemas.microsoft.com/office/drawing/2015/10/21/chartex" xmlns:cx3="http://schemas.microsoft.com/office/drawing/2016/5/9/chartex" xmlns:cx4="http://schemas.microsoft.com/office/drawing/2016/5/10/chartex" xmlns:cx5="http://schemas.microsoft.com/office/drawing/2016/5/11/chartex" xmlns:cx6="http://schemas.microsoft.com/office/drawing/2016/5/12/chartex" xmlns:cx7="http://schemas.microsoft.com/office/drawing/2016/5/13/chartex" xmlns:cx8="http://schemas.microsoft.com/office/drawing/2016/5/14/chartex" xmlns:mc="http://schemas.openxmlformats.org/markup-compatibility/2006" xmlns:aink="http://schemas.microsoft.com/office/drawing/2016/ink" xmlns:am3d="http://schemas.microsoft.com/office/drawing/2017/model3d" xmlns:o="urn:schemas-microsoft-com:office:office" xmlns:oel="http://schemas.microsoft.com/office/2019/extlst" xmlns:r="http://schemas.openxmlformats.org/officeDocument/2006/relationships" xmlns:m="http://schemas.openxmlformats.org/officeDocument/2006/math" xmlns:v="urn:schemas-microsoft-com:vml" xmlns:wp14="http://schemas.microsoft.com/office/word/2010/wordprocessingDrawing" xmlns:wp="http://schemas.openxmlformats.org/drawingml/2006/wordprocessingDrawing" xmlns:w10="urn:schemas-microsoft-com:office:word" xmlns:w="http://schemas.openxmlformats.org/wordprocessingml/2006/main" xmlns:w14="http://schemas.microsoft.com/office/word/2010/wordml" xmlns:w15="http://schemas.microsoft.com/office/word/2012/wordml" xmlns:w16cex="http://schemas.microsoft.com/office/word/2018/wordml/cex" xmlns:w16cid="http://schemas.microsoft.com/office/word/2016/wordml/cid" xmlns:w16="http://schemas.microsoft.com/office/word/2018/wordml" xmlns:w16du="http://schemas.microsoft.com/office/word/2023/wordml/word16du" xmlns:w16sdtdh="http://schemas.microsoft.com/office/word/2020/wordml/sdtdatahash" xmlns:w16sdtfl="http://schemas.microsoft.com/office/word/2024/wordml/sdtformatlock" xmlns:w16se="http://schemas.microsoft.com/office/word/2015/wordml/symex" xmlns:wpg="http://schemas.microsoft.com/office/word/2010/wordprocessingGroup" xmlns:wpi="http://schemas.microsoft.com/office/word/2010/wordprocessingInk" xmlns:wne="http://schemas.microsoft.com/office/word/2006/wordml" xmlns:wps="http://schemas.microsoft.com/office/word/2010/wordprocessingShape" mc:Ignorable="w14 w15 w16se w16cid w16 w16cex w16sdtdh w16sdtfl w16du wp14">
+  <w:comment w:id="2" w:author="Mamadou Moustapha Coulibaly" w:date="2025-04-27T00:52:00Z" w:initials="MC">
+    <w:p>
+      <w:pPr>
+        <w:pStyle w:val="Commentaire"/>
+      </w:pPr>
+      <w:r>
+        <w:rPr>
+          <w:rStyle w:val="Marquedecommentaire"/>
+        </w:rPr>
+        <w:annotationRef/>
+      </w:r>
+      <w:r>
+        <w:t>Don’t forget to correct the y sorting</w:t>
+      </w:r>
+    </w:p>
+  </w:comment>
+</w:comments>
+</file>
+
+<file path=word/commentsExtended.xml><?xml version="1.0" encoding="utf-8"?>
+<w15:commentsEx xmlns:wpc="http://schemas.microsoft.com/office/word/2010/wordprocessingCanvas" xmlns:cx="http://schemas.microsoft.com/office/drawing/2014/chartex" xmlns:cx1="http://schemas.microsoft.com/office/drawing/2015/9/8/chartex" xmlns:cx2="http://schemas.microsoft.com/office/drawing/2015/10/21/chartex" xmlns:cx3="http://schemas.microsoft.com/office/drawing/2016/5/9/chartex" xmlns:cx4="http://schemas.microsoft.com/office/drawing/2016/5/10/chartex" xmlns:cx5="http://schemas.microsoft.com/office/drawing/2016/5/11/chartex" xmlns:cx6="http://schemas.microsoft.com/office/drawing/2016/5/12/chartex" xmlns:cx7="http://schemas.microsoft.com/office/drawing/2016/5/13/chartex" xmlns:cx8="http://schemas.microsoft.com/office/drawing/2016/5/14/chartex" xmlns:mc="http://schemas.openxmlformats.org/markup-compatibility/2006" xmlns:aink="http://schemas.microsoft.com/office/drawing/2016/ink" xmlns:am3d="http://schemas.microsoft.com/office/drawing/2017/model3d" xmlns:o="urn:schemas-microsoft-com:office:office" xmlns:oel="http://schemas.microsoft.com/office/2019/extlst" xmlns:r="http://schemas.openxmlformats.org/officeDocument/2006/relationships" xmlns:m="http://schemas.openxmlformats.org/officeDocument/2006/math" xmlns:v="urn:schemas-microsoft-com:vml" xmlns:wp14="http://schemas.microsoft.com/office/word/2010/wordprocessingDrawing" xmlns:wp="http://schemas.openxmlformats.org/drawingml/2006/wordprocessingDrawing" xmlns:w10="urn:schemas-microsoft-com:office:word" xmlns:w="http://schemas.openxmlformats.org/wordprocessingml/2006/main" xmlns:w14="http://schemas.microsoft.com/office/word/2010/wordml" xmlns:w15="http://schemas.microsoft.com/office/word/2012/wordml" xmlns:w16cex="http://schemas.microsoft.com/office/word/2018/wordml/cex" xmlns:w16cid="http://schemas.microsoft.com/office/word/2016/wordml/cid" xmlns:w16="http://schemas.microsoft.com/office/word/2018/wordml" xmlns:w16du="http://schemas.microsoft.com/office/word/2023/wordml/word16du" xmlns:w16sdtdh="http://schemas.microsoft.com/office/word/2020/wordml/sdtdatahash" xmlns:w16sdtfl="http://schemas.microsoft.com/office/word/2024/wordml/sdtformatlock" xmlns:w16se="http://schemas.microsoft.com/office/word/2015/wordml/symex" xmlns:wpg="http://schemas.microsoft.com/office/word/2010/wordprocessingGroup" xmlns:wpi="http://schemas.microsoft.com/office/word/2010/wordprocessingInk" xmlns:wne="http://schemas.microsoft.com/office/word/2006/wordml" xmlns:wps="http://schemas.microsoft.com/office/word/2010/wordprocessingShape" mc:Ignorable="w14 w15 w16se w16cid w16 w16cex w16sdtdh w16sdtfl w16du wp14">
+  <w15:commentEx w15:paraId="55C55022" w15:done="0"/>
+</w15:commentsEx>
+</file>
+
+<file path=word/commentsExtensible.xml><?xml version="1.0" encoding="utf-8"?>
+<w16cex:commentsExtensible xmlns:wpc="http://schemas.microsoft.com/office/word/2010/wordprocessingCanvas" xmlns:cx="http://schemas.microsoft.com/office/drawing/2014/chartex" xmlns:cx1="http://schemas.microsoft.com/office/drawing/2015/9/8/chartex" xmlns:cx2="http://schemas.microsoft.com/office/drawing/2015/10/21/chartex" xmlns:cx3="http://schemas.microsoft.com/office/drawing/2016/5/9/chartex" xmlns:cx4="http://schemas.microsoft.com/office/drawing/2016/5/10/chartex" xmlns:cx5="http://schemas.microsoft.com/office/drawing/2016/5/11/chartex" xmlns:cx6="http://schemas.microsoft.com/office/drawing/2016/5/12/chartex" xmlns:cx7="http://schemas.microsoft.com/office/drawing/2016/5/13/chartex" xmlns:cx8="http://schemas.microsoft.com/office/drawing/2016/5/14/chartex" xmlns:cr="http://schemas.microsoft.com/office/comments/2020/reactions" xmlns:mc="http://schemas.openxmlformats.org/markup-compatibility/2006" xmlns:aink="http://schemas.microsoft.com/office/drawing/2016/ink" xmlns:am3d="http://schemas.microsoft.com/office/drawing/2017/model3d" xmlns:o="urn:schemas-microsoft-com:office:office" xmlns:oel="http://schemas.microsoft.com/office/2019/extlst" xmlns:r="http://schemas.openxmlformats.org/officeDocument/2006/relationships" xmlns:m="http://schemas.openxmlformats.org/officeDocument/2006/math" xmlns:v="urn:schemas-microsoft-com:vml" xmlns:wp14="http://schemas.microsoft.com/office/word/2010/wordprocessingDrawing" xmlns:wp="http://schemas.openxmlformats.org/drawingml/2006/wordprocessingDrawing" xmlns:w10="urn:schemas-microsoft-com:office:word" xmlns:w="http://schemas.openxmlformats.org/wordprocessingml/2006/main" xmlns:w14="http://schemas.microsoft.com/office/word/2010/wordml" xmlns:w15="http://schemas.microsoft.com/office/word/2012/wordml" xmlns:w16cex="http://schemas.microsoft.com/office/word/2018/wordml/cex" xmlns:w16cid="http://schemas.microsoft.com/office/word/2016/wordml/cid" xmlns:w16="http://schemas.microsoft.com/office/word/2018/wordml" xmlns:w16du="http://schemas.microsoft.com/office/word/2023/wordml/word16du" xmlns:w16sdtdh="http://schemas.microsoft.com/office/word/2020/wordml/sdtdatahash" xmlns:w16sdtfl="http://schemas.microsoft.com/office/word/2024/wordml/sdtformatlock" xmlns:w16se="http://schemas.microsoft.com/office/word/2015/wordml/symex" xmlns:wpg="http://schemas.microsoft.com/office/word/2010/wordprocessingGroup" xmlns:wpi="http://schemas.microsoft.com/office/word/2010/wordprocessingInk" xmlns:wne="http://schemas.microsoft.com/office/word/2006/wordml" xmlns:wps="http://schemas.microsoft.com/office/word/2010/wordprocessingShape" mc:Ignorable="w14 w15 w16se w16cid w16 w16cex w16sdtdh w16sdtfl cr w16du wp14">
+  <w16cex:commentExtensible w16cex:durableId="4EE3BD1F" w16cex:dateUtc="2025-04-27T04:52:00Z"/>
+</w16cex:commentsExtensible>
+</file>
+
+<file path=word/commentsIds.xml><?xml version="1.0" encoding="utf-8"?>
+<w16cid:commentsIds xmlns:wpc="http://schemas.microsoft.com/office/word/2010/wordprocessingCanvas" xmlns:cx="http://schemas.microsoft.com/office/drawing/2014/chartex" xmlns:cx1="http://schemas.microsoft.com/office/drawing/2015/9/8/chartex" xmlns:cx2="http://schemas.microsoft.com/office/drawing/2015/10/21/chartex" xmlns:cx3="http://schemas.microsoft.com/office/drawing/2016/5/9/chartex" xmlns:cx4="http://schemas.microsoft.com/office/drawing/2016/5/10/chartex" xmlns:cx5="http://schemas.microsoft.com/office/drawing/2016/5/11/chartex" xmlns:cx6="http://schemas.microsoft.com/office/drawing/2016/5/12/chartex" xmlns:cx7="http://schemas.microsoft.com/office/drawing/2016/5/13/chartex" xmlns:cx8="http://schemas.microsoft.com/office/drawing/2016/5/14/chartex" xmlns:mc="http://schemas.openxmlformats.org/markup-compatibility/2006" xmlns:aink="http://schemas.microsoft.com/office/drawing/2016/ink" xmlns:am3d="http://schemas.microsoft.com/office/drawing/2017/model3d" xmlns:o="urn:schemas-microsoft-com:office:office" xmlns:oel="http://schemas.microsoft.com/office/2019/extlst" xmlns:r="http://schemas.openxmlformats.org/officeDocument/2006/relationships" xmlns:m="http://schemas.openxmlformats.org/officeDocument/2006/math" xmlns:v="urn:schemas-microsoft-com:vml" xmlns:wp14="http://schemas.microsoft.com/office/word/2010/wordprocessingDrawing" xmlns:wp="http://schemas.openxmlformats.org/drawingml/2006/wordprocessingDrawing" xmlns:w10="urn:schemas-microsoft-com:office:word" xmlns:w="http://schemas.openxmlformats.org/wordprocessingml/2006/main" xmlns:w14="http://schemas.microsoft.com/office/word/2010/wordml" xmlns:w15="http://schemas.microsoft.com/office/word/2012/wordml" xmlns:w16cex="http://schemas.microsoft.com/office/word/2018/wordml/cex" xmlns:w16cid="http://schemas.microsoft.com/office/word/2016/wordml/cid" xmlns:w16="http://schemas.microsoft.com/office/word/2018/wordml" xmlns:w16du="http://schemas.microsoft.com/office/word/2023/wordml/word16du" xmlns:w16sdtdh="http://schemas.microsoft.com/office/word/2020/wordml/sdtdatahash" xmlns:w16sdtfl="http://schemas.microsoft.com/office/word/2024/wordml/sdtformatlock" xmlns:w16se="http://schemas.microsoft.com/office/word/2015/wordml/symex" xmlns:wpg="http://schemas.microsoft.com/office/word/2010/wordprocessingGroup" xmlns:wpi="http://schemas.microsoft.com/office/word/2010/wordprocessingInk" xmlns:wne="http://schemas.microsoft.com/office/word/2006/wordml" xmlns:wps="http://schemas.microsoft.com/office/word/2010/wordprocessingShape" mc:Ignorable="w14 w15 w16se w16cid w16 w16cex w16sdtdh w16sdtfl w16du wp14">
+  <w16cid:commentId w16cid:paraId="55C55022" w16cid:durableId="4EE3BD1F"/>
+</w16cid:commentsIds>
 </file>
 
 <file path=word/numbering.xml><?xml version="1.0" encoding="utf-8"?>
@@ -11654,6 +11743,14 @@
     <w:abstractNumId w:val="2"/>
   </w:num>
 </w:numbering>
+</file>
+
+<file path=word/people.xml><?xml version="1.0" encoding="utf-8"?>
+<w15:people xmlns:wpc="http://schemas.microsoft.com/office/word/2010/wordprocessingCanvas" xmlns:cx="http://schemas.microsoft.com/office/drawing/2014/chartex" xmlns:cx1="http://schemas.microsoft.com/office/drawing/2015/9/8/chartex" xmlns:cx2="http://schemas.microsoft.com/office/drawing/2015/10/21/chartex" xmlns:cx3="http://schemas.microsoft.com/office/drawing/2016/5/9/chartex" xmlns:cx4="http://schemas.microsoft.com/office/drawing/2016/5/10/chartex" xmlns:cx5="http://schemas.microsoft.com/office/drawing/2016/5/11/chartex" xmlns:cx6="http://schemas.microsoft.com/office/drawing/2016/5/12/chartex" xmlns:cx7="http://schemas.microsoft.com/office/drawing/2016/5/13/chartex" xmlns:cx8="http://schemas.microsoft.com/office/drawing/2016/5/14/chartex" xmlns:mc="http://schemas.openxmlformats.org/markup-compatibility/2006" xmlns:aink="http://schemas.microsoft.com/office/drawing/2016/ink" xmlns:am3d="http://schemas.microsoft.com/office/drawing/2017/model3d" xmlns:o="urn:schemas-microsoft-com:office:office" xmlns:oel="http://schemas.microsoft.com/office/2019/extlst" xmlns:r="http://schemas.openxmlformats.org/officeDocument/2006/relationships" xmlns:m="http://schemas.openxmlformats.org/officeDocument/2006/math" xmlns:v="urn:schemas-microsoft-com:vml" xmlns:wp14="http://schemas.microsoft.com/office/word/2010/wordprocessingDrawing" xmlns:wp="http://schemas.openxmlformats.org/drawingml/2006/wordprocessingDrawing" xmlns:w10="urn:schemas-microsoft-com:office:word" xmlns:w="http://schemas.openxmlformats.org/wordprocessingml/2006/main" xmlns:w14="http://schemas.microsoft.com/office/word/2010/wordml" xmlns:w15="http://schemas.microsoft.com/office/word/2012/wordml" xmlns:w16cex="http://schemas.microsoft.com/office/word/2018/wordml/cex" xmlns:w16cid="http://schemas.microsoft.com/office/word/2016/wordml/cid" xmlns:w16="http://schemas.microsoft.com/office/word/2018/wordml" xmlns:w16du="http://schemas.microsoft.com/office/word/2023/wordml/word16du" xmlns:w16sdtdh="http://schemas.microsoft.com/office/word/2020/wordml/sdtdatahash" xmlns:w16sdtfl="http://schemas.microsoft.com/office/word/2024/wordml/sdtformatlock" xmlns:w16se="http://schemas.microsoft.com/office/word/2015/wordml/symex" xmlns:wpg="http://schemas.microsoft.com/office/word/2010/wordprocessingGroup" xmlns:wpi="http://schemas.microsoft.com/office/word/2010/wordprocessingInk" xmlns:wne="http://schemas.microsoft.com/office/word/2006/wordml" xmlns:wps="http://schemas.microsoft.com/office/word/2010/wordprocessingShape" mc:Ignorable="w14 w15 w16se w16cid w16 w16cex w16sdtdh w16sdtfl w16du wp14">
+  <w15:person w15:author="Mamadou Moustapha Coulibaly">
+    <w15:presenceInfo w15:providerId="AD" w15:userId="S::mamadoumoustapha.cou@stu.crc-lennox.qc.ca::c5525208-e4d7-47ed-8e4d-7ac6e10dd851"/>
+  </w15:person>
+</w15:people>
 </file>
 
 <file path=word/styles.xml><?xml version="1.0" encoding="utf-8"?>
@@ -12077,6 +12174,7 @@
   <w:style w:type="character" w:default="1" w:styleId="Policepardfaut">
     <w:name w:val="Default Paragraph Font"/>
     <w:uiPriority w:val="1"/>
+    <w:semiHidden/>
     <w:unhideWhenUsed/>
   </w:style>
   <w:style w:type="table" w:default="1" w:styleId="TableauNormal">
@@ -12123,6 +12221,72 @@
     <w:rPr>
       <w:b/>
       <w:bCs/>
+    </w:rPr>
+  </w:style>
+  <w:style w:type="character" w:styleId="Marquedecommentaire">
+    <w:name w:val="annotation reference"/>
+    <w:basedOn w:val="Policepardfaut"/>
+    <w:uiPriority w:val="99"/>
+    <w:semiHidden/>
+    <w:unhideWhenUsed/>
+    <w:rsid w:val="009B6D46"/>
+    <w:rPr>
+      <w:sz w:val="16"/>
+      <w:szCs w:val="16"/>
+    </w:rPr>
+  </w:style>
+  <w:style w:type="paragraph" w:styleId="Commentaire">
+    <w:name w:val="annotation text"/>
+    <w:basedOn w:val="Normal"/>
+    <w:link w:val="CommentaireCar"/>
+    <w:uiPriority w:val="99"/>
+    <w:unhideWhenUsed/>
+    <w:rsid w:val="009B6D46"/>
+    <w:pPr>
+      <w:spacing w:line="240" w:lineRule="auto"/>
+    </w:pPr>
+    <w:rPr>
+      <w:sz w:val="20"/>
+      <w:szCs w:val="20"/>
+    </w:rPr>
+  </w:style>
+  <w:style w:type="character" w:customStyle="1" w:styleId="CommentaireCar">
+    <w:name w:val="Commentaire Car"/>
+    <w:basedOn w:val="Policepardfaut"/>
+    <w:link w:val="Commentaire"/>
+    <w:uiPriority w:val="99"/>
+    <w:rsid w:val="009B6D46"/>
+    <w:rPr>
+      <w:sz w:val="20"/>
+      <w:szCs w:val="20"/>
+    </w:rPr>
+  </w:style>
+  <w:style w:type="paragraph" w:styleId="Objetducommentaire">
+    <w:name w:val="annotation subject"/>
+    <w:basedOn w:val="Commentaire"/>
+    <w:next w:val="Commentaire"/>
+    <w:link w:val="ObjetducommentaireCar"/>
+    <w:uiPriority w:val="99"/>
+    <w:semiHidden/>
+    <w:unhideWhenUsed/>
+    <w:rsid w:val="009B6D46"/>
+    <w:rPr>
+      <w:b/>
+      <w:bCs/>
+    </w:rPr>
+  </w:style>
+  <w:style w:type="character" w:customStyle="1" w:styleId="ObjetducommentaireCar">
+    <w:name w:val="Objet du commentaire Car"/>
+    <w:basedOn w:val="CommentaireCar"/>
+    <w:link w:val="Objetducommentaire"/>
+    <w:uiPriority w:val="99"/>
+    <w:semiHidden/>
+    <w:rsid w:val="009B6D46"/>
+    <w:rPr>
+      <w:b/>
+      <w:bCs/>
+      <w:sz w:val="20"/>
+      <w:szCs w:val="20"/>
     </w:rPr>
   </w:style>
 </w:styles>

</xml_diff>